<commit_message>
initial commit on test. separated interview into multiple .yml files.
</commit_message>
<xml_diff>
--- a/docassemble/GBLS/data/templates/Client_Appointment_Reminder.docx
+++ b/docassemble/GBLS/data/templates/Client_Appointment_Reminder.docx
@@ -96,7 +96,6 @@
                 <w:pPr>
                   <w:pStyle w:val="Name"/>
                 </w:pPr>
-                <w:proofErr w:type="gramStart"/>
                 <w:r>
                   <w:t>{{</w:t>
                 </w:r>
@@ -109,7 +108,6 @@
                 <w:r>
                   <w:t>s</w:t>
                 </w:r>
-                <w:proofErr w:type="gramEnd"/>
                 <w:r>
                   <w:t>[0].name</w:t>
                 </w:r>
@@ -124,7 +122,6 @@
                 <w:pPr>
                   <w:pStyle w:val="Address"/>
                 </w:pPr>
-                <w:proofErr w:type="gramStart"/>
                 <w:r>
                   <w:t>{{</w:t>
                 </w:r>
@@ -134,20 +131,11 @@
                 <w:r>
                   <w:t>clients</w:t>
                 </w:r>
-                <w:proofErr w:type="gramEnd"/>
                 <w:r>
-                  <w:t>[0].</w:t>
-                </w:r>
-                <w:proofErr w:type="spellStart"/>
-                <w:r>
-                  <w:t>address</w:t>
+                  <w:t>[0].address</w:t>
                 </w:r>
                 <w:r>
-                  <w:t>_block</w:t>
-                </w:r>
-                <w:proofErr w:type="spellEnd"/>
-                <w:r>
-                  <w:t>(</w:t>
+                  <w:t>_block(</w:t>
                 </w:r>
                 <w:r>
                   <w:t>)</w:t>
@@ -209,7 +197,6 @@
           <w:r>
             <w:t xml:space="preserve">Dear </w:t>
           </w:r>
-          <w:proofErr w:type="gramStart"/>
           <w:r>
             <w:t xml:space="preserve">{{ </w:t>
           </w:r>
@@ -219,7 +206,6 @@
           <w:r>
             <w:t>s</w:t>
           </w:r>
-          <w:proofErr w:type="gramEnd"/>
           <w:r>
             <w:t>[0].name }}</w:t>
           </w:r>
@@ -236,35 +222,14 @@
       <w:r>
         <w:t xml:space="preserve">I hope you are doing well. I am writing to remind you of your appointment in our office on </w:t>
       </w:r>
-      <w:proofErr w:type="gramStart"/>
       <w:r>
-        <w:t xml:space="preserve">{{ </w:t>
-      </w:r>
-      <w:proofErr w:type="spellStart"/>
-      <w:r>
-        <w:t>appointment</w:t>
-      </w:r>
-      <w:proofErr w:type="gramEnd"/>
-      <w:r>
-        <w:t>_date</w:t>
-      </w:r>
-      <w:proofErr w:type="spellEnd"/>
-      <w:r>
-        <w:t xml:space="preserve"> }} </w:t>
+        <w:t xml:space="preserve">{{ appointment_date }} </w:t>
       </w:r>
       <w:r>
         <w:t xml:space="preserve">at </w:t>
       </w:r>
       <w:r>
-        <w:t xml:space="preserve">{{ </w:t>
-      </w:r>
-      <w:proofErr w:type="spellStart"/>
-      <w:r>
-        <w:t>appointment_time</w:t>
-      </w:r>
-      <w:proofErr w:type="spellEnd"/>
-      <w:r>
-        <w:t xml:space="preserve"> }}</w:t>
+        <w:t>{{ appointment_time }}</w:t>
       </w:r>
       <w:r>
         <w:t>.</w:t>
@@ -273,23 +238,7 @@
         <w:t xml:space="preserve"> Our offices are located at </w:t>
       </w:r>
       <w:r>
-        <w:t>{{attorneys[0</w:t>
-      </w:r>
-      <w:proofErr w:type="gramStart"/>
-      <w:r>
-        <w:t>].</w:t>
-      </w:r>
-      <w:proofErr w:type="spellStart"/>
-      <w:r>
-        <w:t>address</w:t>
-      </w:r>
-      <w:proofErr w:type="gramEnd"/>
-      <w:r>
-        <w:t>_block</w:t>
-      </w:r>
-      <w:proofErr w:type="spellEnd"/>
-      <w:r>
-        <w:t>() }}</w:t>
+        <w:t>{{attorneys[0].address }}</w:t>
       </w:r>
       <w:r>
         <w:t>. When you arrive, please come to the 8</w:t>
@@ -304,15 +253,7 @@
         <w:t xml:space="preserve"> floor and ask for </w:t>
       </w:r>
       <w:r>
-        <w:t>{{</w:t>
-      </w:r>
-      <w:proofErr w:type="gramStart"/>
-      <w:r>
-        <w:t>attorneys[</w:t>
-      </w:r>
-      <w:proofErr w:type="gramEnd"/>
-      <w:r>
-        <w:t>0].name }}</w:t>
+        <w:t>{{attorneys[0].name }}</w:t>
       </w:r>
       <w:r>
         <w:t>.</w:t>
@@ -326,7 +267,13 @@
         <w:pStyle w:val="BlockText"/>
       </w:pPr>
       <w:r>
-        <w:t>{%p if unit == “Immigration” %}</w:t>
+        <w:t>{%p if unit == “</w:t>
+      </w:r>
+      <w:r>
+        <w:t>ilu</w:t>
+      </w:r>
+      <w:r>
+        <w:t>” %}</w:t>
       </w:r>
     </w:p>
     <w:p>
@@ -359,49 +306,20 @@
       <w:r>
         <w:t>0</w:t>
       </w:r>
-      <w:proofErr w:type="gramStart"/>
       <w:r>
-        <w:t>].</w:t>
-      </w:r>
-      <w:proofErr w:type="spellStart"/>
-      <w:r>
-        <w:t>phone</w:t>
-      </w:r>
-      <w:proofErr w:type="gramEnd"/>
-      <w:r>
-        <w:t>_number</w:t>
-      </w:r>
-      <w:proofErr w:type="spellEnd"/>
-      <w:r>
-        <w:t xml:space="preserve">}} </w:t>
+        <w:t xml:space="preserve">].phone_number}} </w:t>
       </w:r>
       <w:r>
         <w:t xml:space="preserve">and ask for </w:t>
       </w:r>
       <w:r>
-        <w:t>{{attorneys[1].</w:t>
-      </w:r>
-      <w:proofErr w:type="spellStart"/>
-      <w:r>
-        <w:t>name.first</w:t>
-      </w:r>
-      <w:proofErr w:type="spellEnd"/>
-      <w:r>
-        <w:t>}}</w:t>
+        <w:t>{{attorneys[1].name.first}}</w:t>
       </w:r>
       <w:r>
         <w:t xml:space="preserve">, who speaks Spanish and will help to make sure your message gets to </w:t>
       </w:r>
       <w:r>
-        <w:t>{{attorneys[0].</w:t>
-      </w:r>
-      <w:proofErr w:type="spellStart"/>
-      <w:r>
-        <w:t>name.first</w:t>
-      </w:r>
-      <w:proofErr w:type="spellEnd"/>
-      <w:r>
-        <w:t>}}</w:t>
+        <w:t>{{attorneys[0].name.first}}</w:t>
       </w:r>
       <w:r>
         <w:t xml:space="preserve">. </w:t>
@@ -485,7 +403,6 @@
             <w:pStyle w:val="Signature"/>
             <w:spacing w:before="720"/>
           </w:pPr>
-          <w:proofErr w:type="gramStart"/>
           <w:r>
             <w:rPr>
               <w:rFonts w:hAnsi="Liberation Serif" w:cs="Mangal"/>
@@ -506,7 +423,6 @@
             </w:rPr>
             <w:t>attorneys</w:t>
           </w:r>
-          <w:proofErr w:type="gramEnd"/>
           <w:r>
             <w:rPr>
               <w:rFonts w:hAnsi="Liberation Serif" w:cs="Mangal"/>
@@ -713,7 +629,7 @@
             <w:szCs w:val="18"/>
           </w:rPr>
           <w:drawing>
-            <wp:anchor distT="0" distB="0" distL="114300" distR="114300" simplePos="0" relativeHeight="251659264" behindDoc="1" locked="0" layoutInCell="1" allowOverlap="0" wp14:anchorId="3675D10F" wp14:editId="2BEA8D0B">
+            <wp:anchor distT="0" distB="0" distL="114300" distR="114300" simplePos="0" relativeHeight="251659264" behindDoc="1" locked="0" layoutInCell="1" allowOverlap="0" wp14:anchorId="724FB919" wp14:editId="2BEA8D0B">
               <wp:simplePos x="0" y="0"/>
               <wp:positionH relativeFrom="column">
                 <wp:posOffset>5437505</wp:posOffset>
@@ -1045,7 +961,7 @@
         <w:szCs w:val="20"/>
       </w:rPr>
       <w:drawing>
-        <wp:inline distT="0" distB="0" distL="0" distR="0" wp14:anchorId="36A6C239">
+        <wp:inline distT="0" distB="0" distL="0" distR="0" wp14:anchorId="68C1EA8B">
           <wp:extent cx="3257550" cy="1201277"/>
           <wp:effectExtent l="0" t="0" r="0" b="0"/>
           <wp:docPr id="2" name="Picture 2"/>
@@ -4771,34 +4687,34 @@
   <w:font w:name="Symbol">
     <w:panose1 w:val="05050102010706020507"/>
     <w:charset w:val="02"/>
-    <w:family w:val="decorative"/>
+    <w:family w:val="roman"/>
     <w:pitch w:val="variable"/>
     <w:sig w:usb0="00000000" w:usb1="10000000" w:usb2="00000000" w:usb3="00000000" w:csb0="80000000" w:csb1="00000000"/>
   </w:font>
   <w:font w:name="Courier New">
     <w:panose1 w:val="02070309020205020404"/>
-    <w:charset w:val="01"/>
+    <w:charset w:val="00"/>
     <w:family w:val="modern"/>
     <w:pitch w:val="fixed"/>
-    <w:sig w:usb0="E0002AFF" w:usb1="C0007843" w:usb2="00000009" w:usb3="00000000" w:csb0="000001FF" w:csb1="00000000"/>
+    <w:sig w:usb0="E0002EFF" w:usb1="C0007843" w:usb2="00000009" w:usb3="00000000" w:csb0="000001FF" w:csb1="00000000"/>
   </w:font>
   <w:font w:name="Wingdings">
     <w:panose1 w:val="05000000000000000000"/>
-    <w:charset w:val="4D"/>
-    <w:family w:val="decorative"/>
+    <w:charset w:val="02"/>
+    <w:family w:val="auto"/>
     <w:pitch w:val="variable"/>
-    <w:sig w:usb0="00000003" w:usb1="00000000" w:usb2="00000000" w:usb3="00000000" w:csb0="80000001" w:csb1="00000000"/>
+    <w:sig w:usb0="00000000" w:usb1="10000000" w:usb2="00000000" w:usb3="00000000" w:csb0="80000000" w:csb1="00000000"/>
   </w:font>
   <w:font w:name="Arial">
     <w:panose1 w:val="020B0604020202020204"/>
     <w:charset w:val="00"/>
     <w:family w:val="swiss"/>
     <w:pitch w:val="variable"/>
-    <w:sig w:usb0="E0002AFF" w:usb1="C0007843" w:usb2="00000009" w:usb3="00000000" w:csb0="000001FF" w:csb1="00000000"/>
+    <w:sig w:usb0="E0002EFF" w:usb1="C000785B" w:usb2="00000009" w:usb3="00000000" w:csb0="000001FF" w:csb1="00000000"/>
   </w:font>
   <w:font w:name="Times New Roman Bold">
     <w:altName w:val="Times New Roman"/>
-    <w:panose1 w:val="020B0604020202020204"/>
+    <w:panose1 w:val="02020803070505020304"/>
     <w:charset w:val="00"/>
     <w:family w:val="roman"/>
     <w:notTrueType/>
@@ -4816,11 +4732,11 @@
     <w:charset w:val="00"/>
     <w:family w:val="swiss"/>
     <w:pitch w:val="variable"/>
-    <w:sig w:usb0="E4002EFF" w:usb1="C200247B" w:usb2="00000009" w:usb3="00000000" w:csb0="000001FF" w:csb1="00000000"/>
+    <w:sig w:usb0="E4002EFF" w:usb1="C000247B" w:usb2="00000009" w:usb3="00000000" w:csb0="000001FF" w:csb1="00000000"/>
   </w:font>
   <w:font w:name="Liberation Serif">
     <w:altName w:val="Times New Roman"/>
-    <w:panose1 w:val="020B0604020202020204"/>
+    <w:panose1 w:val="00000000000000000000"/>
     <w:charset w:val="00"/>
     <w:family w:val="roman"/>
     <w:notTrueType/>
@@ -4828,7 +4744,7 @@
     <w:sig w:usb0="00000003" w:usb1="00000000" w:usb2="00000000" w:usb3="00000000" w:csb0="00000001" w:csb1="00000000"/>
   </w:font>
   <w:font w:name="Mangal">
-    <w:panose1 w:val="02040503050203030202"/>
+    <w:panose1 w:val="00000400000000000000"/>
     <w:charset w:val="01"/>
     <w:family w:val="roman"/>
     <w:pitch w:val="variable"/>
@@ -4846,7 +4762,7 @@
     <w:charset w:val="00"/>
     <w:family w:val="swiss"/>
     <w:pitch w:val="variable"/>
-    <w:sig w:usb0="E0002AFF" w:usb1="C000247B" w:usb2="00000009" w:usb3="00000000" w:csb0="000001FF" w:csb1="00000000"/>
+    <w:sig w:usb0="E4002EFF" w:usb1="C000247B" w:usb2="00000009" w:usb3="00000000" w:csb0="000001FF" w:csb1="00000000"/>
   </w:font>
 </w:fonts>
 </file>
@@ -4871,6 +4787,7 @@
     <w:rsid w:val="000732D3"/>
     <w:rsid w:val="001312A5"/>
     <w:rsid w:val="003773E0"/>
+    <w:rsid w:val="00495E3F"/>
     <w:rsid w:val="0059009D"/>
     <w:rsid w:val="009D75F5"/>
     <w:rsid w:val="00AA6E41"/>
@@ -5349,12 +5266,6 @@
   <w:style w:type="paragraph" w:customStyle="1" w:styleId="9222FD171FBF49758A6B44BD85157B95">
     <w:name w:val="9222FD171FBF49758A6B44BD85157B95"/>
   </w:style>
-  <w:style w:type="paragraph" w:customStyle="1" w:styleId="5830E58BD0E84B2F961267E5E0E7BEF9">
-    <w:name w:val="5830E58BD0E84B2F961267E5E0E7BEF9"/>
-  </w:style>
-  <w:style w:type="paragraph" w:customStyle="1" w:styleId="7E75DA4B59E2445A98F6102EE7ACDF73">
-    <w:name w:val="7E75DA4B59E2445A98F6102EE7ACDF73"/>
-  </w:style>
   <w:style w:type="paragraph" w:customStyle="1" w:styleId="E0938BE745014319ADC943B8EA627B6F">
     <w:name w:val="E0938BE745014319ADC943B8EA627B6F"/>
   </w:style>
@@ -5666,10 +5577,53 @@
 </file>
 
 <file path=customXml/item1.xml><?xml version="1.0" encoding="utf-8"?>
-<b:Sources xmlns:b="http://schemas.openxmlformats.org/officeDocument/2006/bibliography" xmlns="http://schemas.openxmlformats.org/officeDocument/2006/bibliography" SelectedStyle="\APASixthEditionOfficeOnline.xsl" StyleName="APA" Version="6"/>
+<?mso-contentType ?>
+<FormTemplates xmlns="http://schemas.microsoft.com/sharepoint/v3/contenttype/forms">
+  <Display>DocumentLibraryForm</Display>
+  <Edit>DocumentLibraryForm</Edit>
+  <New>DocumentLibraryForm</New>
+</FormTemplates>
 </file>
 
 <file path=customXml/item2.xml><?xml version="1.0" encoding="utf-8"?>
+<iCreate>
+  <authorID>1063</authorID>
+  <typistID>1063</typistID>
+  <officeID>1</officeID>
+  <templateID>1</templateID>
+  <iEncoreID/>
+  <iEncore>
+    <Font>Times New Roman:12</Font>
+    <Letterhead>true</Letterhead>
+    <AuthorTitle>true</AuthorTitle>
+    <AutoUpdateDate>true</AutoUpdateDate>
+    <AuthorClosing>Sincerely,</AuthorClosing>
+    <QuickMerge>
+      <To>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</To>
+      <Sal>First Name:</Sal>
+      <SalText>Dear Jennifer:</SalText>
+      <MailMerge>false</MailMerge>
+      <MailMergeCc>false</MailMergeCc>
+      <MailMergeBcc>false</MailMergeBcc>
+    </QuickMerge>
+    <ReLine/>
+    <AttachmentsEnclosures>Enclosure</AttachmentsEnclosures>
+  </iEncore>
+</iCreate>
+</file>
+
+<file path=customXml/item3.xml><?xml version="1.0" encoding="utf-8"?>
+<p:properties xmlns:p="http://schemas.microsoft.com/office/2006/metadata/properties" xmlns:xsi="http://www.w3.org/2001/XMLSchema-instance" xmlns:pc="http://schemas.microsoft.com/office/infopath/2007/PartnerControls">
+  <documentManagement>
+    <lcf76f155ced4ddcb4097134ff3c332f xmlns="bbd89769-1e81-4af0-b2c2-3ed6fe3595b6">
+      <Terms xmlns="http://schemas.microsoft.com/office/infopath/2007/PartnerControls"/>
+    </lcf76f155ced4ddcb4097134ff3c332f>
+    <TaxCatchAll xmlns="beceb55d-6f52-4e77-8e3e-dc06064c2131" xsi:nil="true"/>
+  </documentManagement>
+</p:properties>
+</file>
+
+<file path=customXml/item4.xml><?xml version="1.0" encoding="utf-8"?>
 <ct:contentTypeSchema xmlns:ct="http://schemas.microsoft.com/office/2006/metadata/contentType" xmlns:ma="http://schemas.microsoft.com/office/2006/metadata/properties/metaAttributes" ct:_="" ma:_="" ma:contentTypeName="Document" ma:contentTypeID="0x010100F230E32DC34DE84EA643BEA19F35049B" ma:contentTypeVersion="16" ma:contentTypeDescription="Create a new document." ma:contentTypeScope="" ma:versionID="8fea776dd7999bc93084cbbbecd0eb7f">
   <xsd:schema xmlns:xsd="http://www.w3.org/2001/XMLSchema" xmlns:xs="http://www.w3.org/2001/XMLSchema" xmlns:p="http://schemas.microsoft.com/office/2006/metadata/properties" xmlns:ns2="bbd89769-1e81-4af0-b2c2-3ed6fe3595b6" xmlns:ns3="beceb55d-6f52-4e77-8e3e-dc06064c2131" targetNamespace="http://schemas.microsoft.com/office/2006/metadata/properties" ma:root="true" ma:fieldsID="ae9d9ecde284fd3f5c682513d092c223" ns2:_="" ns3:_="">
     <xsd:import namespace="bbd89769-1e81-4af0-b2c2-3ed6fe3595b6"/>
@@ -5912,62 +5866,36 @@
 </ct:contentTypeSchema>
 </file>
 
-<file path=customXml/item3.xml><?xml version="1.0" encoding="utf-8"?>
-<p:properties xmlns:p="http://schemas.microsoft.com/office/2006/metadata/properties" xmlns:xsi="http://www.w3.org/2001/XMLSchema-instance" xmlns:pc="http://schemas.microsoft.com/office/infopath/2007/PartnerControls">
-  <documentManagement>
-    <lcf76f155ced4ddcb4097134ff3c332f xmlns="bbd89769-1e81-4af0-b2c2-3ed6fe3595b6">
-      <Terms xmlns="http://schemas.microsoft.com/office/infopath/2007/PartnerControls"/>
-    </lcf76f155ced4ddcb4097134ff3c332f>
-    <TaxCatchAll xmlns="beceb55d-6f52-4e77-8e3e-dc06064c2131" xsi:nil="true"/>
-  </documentManagement>
-</p:properties>
-</file>
-
-<file path=customXml/item4.xml><?xml version="1.0" encoding="utf-8"?>
-<iCreate>
-  <authorID>1063</authorID>
-  <typistID>1063</typistID>
-  <officeID>1</officeID>
-  <templateID>1</templateID>
-  <iEncoreID/>
-  <iEncore>
-    <Font>Times New Roman:12</Font>
-    <Letterhead>true</Letterhead>
-    <AuthorTitle>true</AuthorTitle>
-    <AutoUpdateDate>true</AutoUpdateDate>
-    <AuthorClosing>Sincerely,</AuthorClosing>
-    <QuickMerge>
-      <To>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</To>
-      <Sal>First Name:</Sal>
-      <SalText>Dear Jennifer:</SalText>
-      <MailMerge>false</MailMerge>
-      <MailMergeCc>false</MailMergeCc>
-      <MailMergeBcc>false</MailMergeBcc>
-    </QuickMerge>
-    <ReLine/>
-    <AttachmentsEnclosures>Enclosure</AttachmentsEnclosures>
-  </iEncore>
-</iCreate>
-</file>
-
 <file path=customXml/item5.xml><?xml version="1.0" encoding="utf-8"?>
-<?mso-contentType ?>
-<FormTemplates xmlns="http://schemas.microsoft.com/sharepoint/v3/contenttype/forms">
-  <Display>DocumentLibraryForm</Display>
-  <Edit>DocumentLibraryForm</Edit>
-  <New>DocumentLibraryForm</New>
-</FormTemplates>
+<b:Sources xmlns:b="http://schemas.openxmlformats.org/officeDocument/2006/bibliography" xmlns="http://schemas.openxmlformats.org/officeDocument/2006/bibliography" SelectedStyle="\APASixthEditionOfficeOnline.xsl" StyleName="APA" Version="6"/>
 </file>
 
 <file path=customXml/itemProps1.xml><?xml version="1.0" encoding="utf-8"?>
-<ds:datastoreItem xmlns:ds="http://schemas.openxmlformats.org/officeDocument/2006/customXml" ds:itemID="{4A8CC8CE-ECD0-414E-B64E-6E5233D0B9F2}">
+<ds:datastoreItem xmlns:ds="http://schemas.openxmlformats.org/officeDocument/2006/customXml" ds:itemID="{32FC8EC8-7F35-47A8-A14B-1496D25C86C0}">
   <ds:schemaRefs>
-    <ds:schemaRef ds:uri="http://schemas.openxmlformats.org/officeDocument/2006/bibliography"/>
+    <ds:schemaRef ds:uri="http://schemas.microsoft.com/sharepoint/v3/contenttype/forms"/>
   </ds:schemaRefs>
 </ds:datastoreItem>
 </file>
 
 <file path=customXml/itemProps2.xml><?xml version="1.0" encoding="utf-8"?>
+<ds:datastoreItem xmlns:ds="http://schemas.openxmlformats.org/officeDocument/2006/customXml" ds:itemID="{77686FAF-F527-4283-B171-B508A8EF1787}">
+  <ds:schemaRefs/>
+</ds:datastoreItem>
+</file>
+
+<file path=customXml/itemProps3.xml><?xml version="1.0" encoding="utf-8"?>
+<ds:datastoreItem xmlns:ds="http://schemas.openxmlformats.org/officeDocument/2006/customXml" ds:itemID="{D3DF8C48-79CF-4E67-89B9-E0A5332ACA6B}">
+  <ds:schemaRefs>
+    <ds:schemaRef ds:uri="http://schemas.microsoft.com/office/2006/metadata/properties"/>
+    <ds:schemaRef ds:uri="http://schemas.microsoft.com/office/infopath/2007/PartnerControls"/>
+    <ds:schemaRef ds:uri="bbd89769-1e81-4af0-b2c2-3ed6fe3595b6"/>
+    <ds:schemaRef ds:uri="beceb55d-6f52-4e77-8e3e-dc06064c2131"/>
+  </ds:schemaRefs>
+</ds:datastoreItem>
+</file>
+
+<file path=customXml/itemProps4.xml><?xml version="1.0" encoding="utf-8"?>
 <ds:datastoreItem xmlns:ds="http://schemas.openxmlformats.org/officeDocument/2006/customXml" ds:itemID="{1B665E4F-0B78-4F49-8D0E-F240395DD2A0}">
   <ds:schemaRefs>
     <ds:schemaRef ds:uri="http://schemas.microsoft.com/office/2006/metadata/contentType"/>
@@ -5986,27 +5914,10 @@
 </ds:datastoreItem>
 </file>
 
-<file path=customXml/itemProps3.xml><?xml version="1.0" encoding="utf-8"?>
-<ds:datastoreItem xmlns:ds="http://schemas.openxmlformats.org/officeDocument/2006/customXml" ds:itemID="{D3DF8C48-79CF-4E67-89B9-E0A5332ACA6B}">
+<file path=customXml/itemProps5.xml><?xml version="1.0" encoding="utf-8"?>
+<ds:datastoreItem xmlns:ds="http://schemas.openxmlformats.org/officeDocument/2006/customXml" ds:itemID="{4A8CC8CE-ECD0-414E-B64E-6E5233D0B9F2}">
   <ds:schemaRefs>
-    <ds:schemaRef ds:uri="http://schemas.microsoft.com/office/2006/metadata/properties"/>
-    <ds:schemaRef ds:uri="http://schemas.microsoft.com/office/infopath/2007/PartnerControls"/>
-    <ds:schemaRef ds:uri="bbd89769-1e81-4af0-b2c2-3ed6fe3595b6"/>
-    <ds:schemaRef ds:uri="beceb55d-6f52-4e77-8e3e-dc06064c2131"/>
-  </ds:schemaRefs>
-</ds:datastoreItem>
-</file>
-
-<file path=customXml/itemProps4.xml><?xml version="1.0" encoding="utf-8"?>
-<ds:datastoreItem xmlns:ds="http://schemas.openxmlformats.org/officeDocument/2006/customXml" ds:itemID="{77686FAF-F527-4283-B171-B508A8EF1787}">
-  <ds:schemaRefs/>
-</ds:datastoreItem>
-</file>
-
-<file path=customXml/itemProps5.xml><?xml version="1.0" encoding="utf-8"?>
-<ds:datastoreItem xmlns:ds="http://schemas.openxmlformats.org/officeDocument/2006/customXml" ds:itemID="{32FC8EC8-7F35-47A8-A14B-1496D25C86C0}">
-  <ds:schemaRefs>
-    <ds:schemaRef ds:uri="http://schemas.microsoft.com/sharepoint/v3/contenttype/forms"/>
+    <ds:schemaRef ds:uri="http://schemas.openxmlformats.org/officeDocument/2006/bibliography"/>
   </ds:schemaRefs>
 </ds:datastoreItem>
 </file>
</xml_diff>